<commit_message>
Task 15 medium level questions
</commit_message>
<xml_diff>
--- a/15 - Lab - SDL2 Concepts/Task 15.docx
+++ b/15 - Lab - SDL2 Concepts/Task 15.docx
@@ -21,7 +21,7 @@
       </w:r>
     </w:p>
     <w:p>
-      <w:hyperlink r:id="rId5" w:history="1">
+      <w:hyperlink r:id="rId7" w:history="1">
         <w:r>
           <w:rPr>
             <w:rStyle w:val="Hyperlink"/>
@@ -84,7 +84,7 @@
       <w:r>
         <w:t xml:space="preserve"> license </w:t>
       </w:r>
-      <w:hyperlink r:id="rId6" w:history="1">
+      <w:hyperlink r:id="rId8" w:history="1">
         <w:r>
           <w:rPr>
             <w:rStyle w:val="Hyperlink"/>
@@ -177,7 +177,7 @@
       </w:r>
     </w:p>
     <w:p>
-      <w:hyperlink r:id="rId7" w:history="1">
+      <w:hyperlink r:id="rId9" w:history="1">
         <w:r>
           <w:rPr>
             <w:rStyle w:val="Hyperlink"/>
@@ -200,6 +200,34 @@
       </w:r>
     </w:p>
     <w:p>
+      <w:r>
+        <w:t>Source Code: This is the original uncompiled source code for SDL2.</w:t>
+      </w:r>
+    </w:p>
+    <w:p>
+      <w:r>
+        <w:t>Runtime Binaries: The compiled</w:t>
+      </w:r>
+      <w:r>
+        <w:t xml:space="preserve"> binary</w:t>
+      </w:r>
+      <w:r>
+        <w:t xml:space="preserve"> code for SDL2 that contains all the library functions </w:t>
+      </w:r>
+      <w:r>
+        <w:t>that a program using SDL would need at runtime.</w:t>
+      </w:r>
+    </w:p>
+    <w:p>
+      <w:r>
+        <w:t>Development Libraries:</w:t>
+      </w:r>
+      <w:r>
+        <w:t xml:space="preserve"> This is the runtime binaries as well as the header files and other files you will need while developing an SDL2 project.</w:t>
+      </w:r>
+    </w:p>
+    <w:p/>
+    <w:p>
       <w:pPr>
         <w:pStyle w:val="ListParagraph"/>
         <w:numPr>
@@ -212,6 +240,16 @@
       </w:r>
     </w:p>
     <w:p>
+      <w:r>
+        <w:t>Development Libraries.</w:t>
+      </w:r>
+    </w:p>
+    <w:p>
+      <w:pPr>
+        <w:ind w:left="360"/>
+      </w:pPr>
+    </w:p>
+    <w:p>
       <w:pPr>
         <w:pStyle w:val="ListParagraph"/>
         <w:numPr>
@@ -220,7 +258,115 @@
         </w:numPr>
       </w:pPr>
       <w:r>
+        <w:lastRenderedPageBreak/>
         <w:t>In simple terms, what are some of the differences between a multimedia library like SDL and a “game framework”? Think about what SDL is trying to provide compared to what a game framework tries to provide.</w:t>
+      </w:r>
+    </w:p>
+    <w:p>
+      <w:r>
+        <w:t>A multimedia library contains functions/classes and other features that a programmer can make use of to build a piece of software or a game.</w:t>
+      </w:r>
+      <w:r>
+        <w:t xml:space="preserve"> </w:t>
+      </w:r>
+    </w:p>
+    <w:p/>
+    <w:p>
+      <w:r>
+        <w:t xml:space="preserve">A framework is made up of code that the developer doesn’t directly use themselves. </w:t>
+      </w:r>
+      <w:proofErr w:type="gramStart"/>
+      <w:r>
+        <w:t>Instead</w:t>
+      </w:r>
+      <w:proofErr w:type="gramEnd"/>
+      <w:r>
+        <w:t xml:space="preserve"> the code the developer writes is written within or called by the framework.</w:t>
+      </w:r>
+    </w:p>
+    <w:p/>
+    <w:p>
+      <w:r>
+        <w:t>An example of the two would be how using SDL we would have to write our own render and update functions</w:t>
+      </w:r>
+      <w:r>
+        <w:t xml:space="preserve"> and make them update/render different gameplay states etc. but if we were to use say the Unity </w:t>
+      </w:r>
+      <w:proofErr w:type="gramStart"/>
+      <w:r>
+        <w:t>engine</w:t>
+      </w:r>
+      <w:proofErr w:type="gramEnd"/>
+      <w:r>
+        <w:t xml:space="preserve"> we just write our code in update functions attached to objects in a scene, all of which are provided to us by the Unity engine and must work within.</w:t>
+      </w:r>
+    </w:p>
+    <w:p/>
+    <w:p>
+      <w:pPr>
+        <w:pStyle w:val="ListParagraph"/>
+        <w:numPr>
+          <w:ilvl w:val="0"/>
+          <w:numId w:val="1"/>
+        </w:numPr>
+      </w:pPr>
+      <w:r>
+        <w:t xml:space="preserve">For your </w:t>
+      </w:r>
+      <w:proofErr w:type="gramStart"/>
+      <w:r>
+        <w:t>particular IDE</w:t>
+      </w:r>
+      <w:proofErr w:type="gramEnd"/>
+      <w:r>
+        <w:t xml:space="preserve"> and setup, what settings are needed to make your project work with SDL2?</w:t>
+      </w:r>
+    </w:p>
+    <w:p>
+      <w:pPr>
+        <w:pStyle w:val="ListParagraph"/>
+        <w:numPr>
+          <w:ilvl w:val="0"/>
+          <w:numId w:val="2"/>
+        </w:numPr>
+      </w:pPr>
+      <w:r>
+        <w:t>There will need to be libraries/references set. Make a clear note of what and how.</w:t>
+      </w:r>
+    </w:p>
+    <w:p>
+      <w:pPr>
+        <w:pStyle w:val="ListParagraph"/>
+        <w:numPr>
+          <w:ilvl w:val="0"/>
+          <w:numId w:val="2"/>
+        </w:numPr>
+      </w:pPr>
+      <w:r>
+        <w:t xml:space="preserve">Even if you use a pre-setup SDL2 project, inspect the settings/properties and note where the library and reference details are set </w:t>
+      </w:r>
+      <w:proofErr w:type="gramStart"/>
+      <w:r>
+        <w:t>and also</w:t>
+      </w:r>
+      <w:proofErr w:type="gramEnd"/>
+      <w:r>
+        <w:t xml:space="preserve"> check for relevant compiler/linker options</w:t>
+      </w:r>
+      <w:r>
+        <w:t>.</w:t>
+      </w:r>
+    </w:p>
+    <w:p>
+      <w:pPr>
+        <w:pStyle w:val="ListParagraph"/>
+        <w:numPr>
+          <w:ilvl w:val="0"/>
+          <w:numId w:val="1"/>
+        </w:numPr>
+      </w:pPr>
+      <w:r>
+        <w:t>What tutorials/internet resources did you find most useful when creating your demo program?</w:t>
       </w:r>
     </w:p>
     <w:sectPr>
@@ -233,6 +379,56 @@
 </w:document>
 </file>
 
+<file path=word/endnotes.xml><?xml version="1.0" encoding="utf-8"?>
+<w:endnotes xmlns:wpc="http://schemas.microsoft.com/office/word/2010/wordprocessingCanvas" xmlns:cx="http://schemas.microsoft.com/office/drawing/2014/chartex" xmlns:cx1="http://schemas.microsoft.com/office/drawing/2015/9/8/chartex" xmlns:cx2="http://schemas.microsoft.com/office/drawing/2015/10/21/chartex" xmlns:cx3="http://schemas.microsoft.com/office/drawing/2016/5/9/chartex" xmlns:cx4="http://schemas.microsoft.com/office/drawing/2016/5/10/chartex" xmlns:cx5="http://schemas.microsoft.com/office/drawing/2016/5/11/chartex" xmlns:cx6="http://schemas.microsoft.com/office/drawing/2016/5/12/chartex" xmlns:cx7="http://schemas.microsoft.com/office/drawing/2016/5/13/chartex" xmlns:cx8="http://schemas.microsoft.com/office/drawing/2016/5/14/chartex" xmlns:mc="http://schemas.openxmlformats.org/markup-compatibility/2006" xmlns:aink="http://schemas.microsoft.com/office/drawing/2016/ink" xmlns:am3d="http://schemas.microsoft.com/office/drawing/2017/model3d" xmlns:o="urn:schemas-microsoft-com:office:office" xmlns:r="http://schemas.openxmlformats.org/officeDocument/2006/relationships" xmlns:m="http://schemas.openxmlformats.org/officeDocument/2006/math" xmlns:v="urn:schemas-microsoft-com:vml" xmlns:wp14="http://schemas.microsoft.com/office/word/2010/wordprocessingDrawing" xmlns:wp="http://schemas.openxmlformats.org/drawingml/2006/wordprocessingDrawing" xmlns:w10="urn:schemas-microsoft-com:office:word" xmlns:w="http://schemas.openxmlformats.org/wordprocessingml/2006/main" xmlns:w14="http://schemas.microsoft.com/office/word/2010/wordml" xmlns:w15="http://schemas.microsoft.com/office/word/2012/wordml" xmlns:w16cex="http://schemas.microsoft.com/office/word/2018/wordml/cex" xmlns:w16cid="http://schemas.microsoft.com/office/word/2016/wordml/cid" xmlns:w16="http://schemas.microsoft.com/office/word/2018/wordml" xmlns:w16sdtdh="http://schemas.microsoft.com/office/word/2020/wordml/sdtdatahash" xmlns:w16se="http://schemas.microsoft.com/office/word/2015/wordml/symex" xmlns:wpg="http://schemas.microsoft.com/office/word/2010/wordprocessingGroup" xmlns:wpi="http://schemas.microsoft.com/office/word/2010/wordprocessingInk" xmlns:wne="http://schemas.microsoft.com/office/word/2006/wordml" xmlns:wps="http://schemas.microsoft.com/office/word/2010/wordprocessingShape" mc:Ignorable="w14 w15 w16se w16cid w16 w16cex w16sdtdh wp14">
+  <w:endnote w:type="separator" w:id="-1">
+    <w:p>
+      <w:pPr>
+        <w:spacing w:after="0" w:line="240" w:lineRule="auto"/>
+      </w:pPr>
+      <w:r>
+        <w:separator/>
+      </w:r>
+    </w:p>
+  </w:endnote>
+  <w:endnote w:type="continuationSeparator" w:id="0">
+    <w:p>
+      <w:pPr>
+        <w:spacing w:after="0" w:line="240" w:lineRule="auto"/>
+      </w:pPr>
+      <w:r>
+        <w:continuationSeparator/>
+      </w:r>
+    </w:p>
+  </w:endnote>
+</w:endnotes>
+</file>
+
+<file path=word/footnotes.xml><?xml version="1.0" encoding="utf-8"?>
+<w:footnotes xmlns:wpc="http://schemas.microsoft.com/office/word/2010/wordprocessingCanvas" xmlns:cx="http://schemas.microsoft.com/office/drawing/2014/chartex" xmlns:cx1="http://schemas.microsoft.com/office/drawing/2015/9/8/chartex" xmlns:cx2="http://schemas.microsoft.com/office/drawing/2015/10/21/chartex" xmlns:cx3="http://schemas.microsoft.com/office/drawing/2016/5/9/chartex" xmlns:cx4="http://schemas.microsoft.com/office/drawing/2016/5/10/chartex" xmlns:cx5="http://schemas.microsoft.com/office/drawing/2016/5/11/chartex" xmlns:cx6="http://schemas.microsoft.com/office/drawing/2016/5/12/chartex" xmlns:cx7="http://schemas.microsoft.com/office/drawing/2016/5/13/chartex" xmlns:cx8="http://schemas.microsoft.com/office/drawing/2016/5/14/chartex" xmlns:mc="http://schemas.openxmlformats.org/markup-compatibility/2006" xmlns:aink="http://schemas.microsoft.com/office/drawing/2016/ink" xmlns:am3d="http://schemas.microsoft.com/office/drawing/2017/model3d" xmlns:o="urn:schemas-microsoft-com:office:office" xmlns:r="http://schemas.openxmlformats.org/officeDocument/2006/relationships" xmlns:m="http://schemas.openxmlformats.org/officeDocument/2006/math" xmlns:v="urn:schemas-microsoft-com:vml" xmlns:wp14="http://schemas.microsoft.com/office/word/2010/wordprocessingDrawing" xmlns:wp="http://schemas.openxmlformats.org/drawingml/2006/wordprocessingDrawing" xmlns:w10="urn:schemas-microsoft-com:office:word" xmlns:w="http://schemas.openxmlformats.org/wordprocessingml/2006/main" xmlns:w14="http://schemas.microsoft.com/office/word/2010/wordml" xmlns:w15="http://schemas.microsoft.com/office/word/2012/wordml" xmlns:w16cex="http://schemas.microsoft.com/office/word/2018/wordml/cex" xmlns:w16cid="http://schemas.microsoft.com/office/word/2016/wordml/cid" xmlns:w16="http://schemas.microsoft.com/office/word/2018/wordml" xmlns:w16sdtdh="http://schemas.microsoft.com/office/word/2020/wordml/sdtdatahash" xmlns:w16se="http://schemas.microsoft.com/office/word/2015/wordml/symex" xmlns:wpg="http://schemas.microsoft.com/office/word/2010/wordprocessingGroup" xmlns:wpi="http://schemas.microsoft.com/office/word/2010/wordprocessingInk" xmlns:wne="http://schemas.microsoft.com/office/word/2006/wordml" xmlns:wps="http://schemas.microsoft.com/office/word/2010/wordprocessingShape" mc:Ignorable="w14 w15 w16se w16cid w16 w16cex w16sdtdh wp14">
+  <w:footnote w:type="separator" w:id="-1">
+    <w:p>
+      <w:pPr>
+        <w:spacing w:after="0" w:line="240" w:lineRule="auto"/>
+      </w:pPr>
+      <w:r>
+        <w:separator/>
+      </w:r>
+    </w:p>
+  </w:footnote>
+  <w:footnote w:type="continuationSeparator" w:id="0">
+    <w:p>
+      <w:pPr>
+        <w:spacing w:after="0" w:line="240" w:lineRule="auto"/>
+      </w:pPr>
+      <w:r>
+        <w:continuationSeparator/>
+      </w:r>
+    </w:p>
+  </w:footnote>
+</w:footnotes>
+</file>
+
 <file path=word/numbering.xml><?xml version="1.0" encoding="utf-8"?>
 <w:numbering xmlns:wpc="http://schemas.microsoft.com/office/word/2010/wordprocessingCanvas" xmlns:cx="http://schemas.microsoft.com/office/drawing/2014/chartex" xmlns:cx1="http://schemas.microsoft.com/office/drawing/2015/9/8/chartex" xmlns:cx2="http://schemas.microsoft.com/office/drawing/2015/10/21/chartex" xmlns:cx3="http://schemas.microsoft.com/office/drawing/2016/5/9/chartex" xmlns:cx4="http://schemas.microsoft.com/office/drawing/2016/5/10/chartex" xmlns:cx5="http://schemas.microsoft.com/office/drawing/2016/5/11/chartex" xmlns:cx6="http://schemas.microsoft.com/office/drawing/2016/5/12/chartex" xmlns:cx7="http://schemas.microsoft.com/office/drawing/2016/5/13/chartex" xmlns:cx8="http://schemas.microsoft.com/office/drawing/2016/5/14/chartex" xmlns:mc="http://schemas.openxmlformats.org/markup-compatibility/2006" xmlns:aink="http://schemas.microsoft.com/office/drawing/2016/ink" xmlns:am3d="http://schemas.microsoft.com/office/drawing/2017/model3d" xmlns:o="urn:schemas-microsoft-com:office:office" xmlns:r="http://schemas.openxmlformats.org/officeDocument/2006/relationships" xmlns:m="http://schemas.openxmlformats.org/officeDocument/2006/math" xmlns:v="urn:schemas-microsoft-com:vml" xmlns:wp14="http://schemas.microsoft.com/office/word/2010/wordprocessingDrawing" xmlns:wp="http://schemas.openxmlformats.org/drawingml/2006/wordprocessingDrawing" xmlns:w10="urn:schemas-microsoft-com:office:word" xmlns:w="http://schemas.openxmlformats.org/wordprocessingml/2006/main" xmlns:w14="http://schemas.microsoft.com/office/word/2010/wordml" xmlns:w15="http://schemas.microsoft.com/office/word/2012/wordml" xmlns:w16cex="http://schemas.microsoft.com/office/word/2018/wordml/cex" xmlns:w16cid="http://schemas.microsoft.com/office/word/2016/wordml/cid" xmlns:w16="http://schemas.microsoft.com/office/word/2018/wordml" xmlns:w16sdtdh="http://schemas.microsoft.com/office/word/2020/wordml/sdtdatahash" xmlns:w16se="http://schemas.microsoft.com/office/word/2015/wordml/symex" xmlns:wpg="http://schemas.microsoft.com/office/word/2010/wordprocessingGroup" xmlns:wpi="http://schemas.microsoft.com/office/word/2010/wordprocessingInk" xmlns:wne="http://schemas.microsoft.com/office/word/2006/wordml" xmlns:wps="http://schemas.microsoft.com/office/word/2010/wordprocessingShape" mc:Ignorable="w14 w15 w16se w16cid w16 w16cex w16sdtdh wp14">
   <w:abstractNum w:abstractNumId="0" w15:restartNumberingAfterBreak="0">
@@ -324,8 +520,355 @@
       </w:pPr>
     </w:lvl>
   </w:abstractNum>
+  <w:abstractNum w:abstractNumId="1" w15:restartNumberingAfterBreak="0">
+    <w:nsid w:val="54B15260"/>
+    <w:multiLevelType w:val="hybridMultilevel"/>
+    <w:tmpl w:val="9D229D70"/>
+    <w:lvl w:ilvl="0" w:tplc="8A1E3990">
+      <w:start w:val="11"/>
+      <w:numFmt w:val="bullet"/>
+      <w:lvlText w:val="-"/>
+      <w:lvlJc w:val="left"/>
+      <w:pPr>
+        <w:ind w:left="720" w:hanging="360"/>
+      </w:pPr>
+      <w:rPr>
+        <w:rFonts w:ascii="Calibri" w:eastAsiaTheme="minorEastAsia" w:hAnsi="Calibri" w:cs="Calibri" w:hint="default"/>
+      </w:rPr>
+    </w:lvl>
+    <w:lvl w:ilvl="1" w:tplc="0C090003" w:tentative="1">
+      <w:start w:val="1"/>
+      <w:numFmt w:val="bullet"/>
+      <w:lvlText w:val="o"/>
+      <w:lvlJc w:val="left"/>
+      <w:pPr>
+        <w:ind w:left="1440" w:hanging="360"/>
+      </w:pPr>
+      <w:rPr>
+        <w:rFonts w:ascii="Courier New" w:hAnsi="Courier New" w:cs="Courier New" w:hint="default"/>
+      </w:rPr>
+    </w:lvl>
+    <w:lvl w:ilvl="2" w:tplc="0C090005" w:tentative="1">
+      <w:start w:val="1"/>
+      <w:numFmt w:val="bullet"/>
+      <w:lvlText w:val=""/>
+      <w:lvlJc w:val="left"/>
+      <w:pPr>
+        <w:ind w:left="2160" w:hanging="360"/>
+      </w:pPr>
+      <w:rPr>
+        <w:rFonts w:ascii="Wingdings" w:hAnsi="Wingdings" w:hint="default"/>
+      </w:rPr>
+    </w:lvl>
+    <w:lvl w:ilvl="3" w:tplc="0C090001" w:tentative="1">
+      <w:start w:val="1"/>
+      <w:numFmt w:val="bullet"/>
+      <w:lvlText w:val=""/>
+      <w:lvlJc w:val="left"/>
+      <w:pPr>
+        <w:ind w:left="2880" w:hanging="360"/>
+      </w:pPr>
+      <w:rPr>
+        <w:rFonts w:ascii="Symbol" w:hAnsi="Symbol" w:hint="default"/>
+      </w:rPr>
+    </w:lvl>
+    <w:lvl w:ilvl="4" w:tplc="0C090003" w:tentative="1">
+      <w:start w:val="1"/>
+      <w:numFmt w:val="bullet"/>
+      <w:lvlText w:val="o"/>
+      <w:lvlJc w:val="left"/>
+      <w:pPr>
+        <w:ind w:left="3600" w:hanging="360"/>
+      </w:pPr>
+      <w:rPr>
+        <w:rFonts w:ascii="Courier New" w:hAnsi="Courier New" w:cs="Courier New" w:hint="default"/>
+      </w:rPr>
+    </w:lvl>
+    <w:lvl w:ilvl="5" w:tplc="0C090005" w:tentative="1">
+      <w:start w:val="1"/>
+      <w:numFmt w:val="bullet"/>
+      <w:lvlText w:val=""/>
+      <w:lvlJc w:val="left"/>
+      <w:pPr>
+        <w:ind w:left="4320" w:hanging="360"/>
+      </w:pPr>
+      <w:rPr>
+        <w:rFonts w:ascii="Wingdings" w:hAnsi="Wingdings" w:hint="default"/>
+      </w:rPr>
+    </w:lvl>
+    <w:lvl w:ilvl="6" w:tplc="0C090001" w:tentative="1">
+      <w:start w:val="1"/>
+      <w:numFmt w:val="bullet"/>
+      <w:lvlText w:val=""/>
+      <w:lvlJc w:val="left"/>
+      <w:pPr>
+        <w:ind w:left="5040" w:hanging="360"/>
+      </w:pPr>
+      <w:rPr>
+        <w:rFonts w:ascii="Symbol" w:hAnsi="Symbol" w:hint="default"/>
+      </w:rPr>
+    </w:lvl>
+    <w:lvl w:ilvl="7" w:tplc="0C090003" w:tentative="1">
+      <w:start w:val="1"/>
+      <w:numFmt w:val="bullet"/>
+      <w:lvlText w:val="o"/>
+      <w:lvlJc w:val="left"/>
+      <w:pPr>
+        <w:ind w:left="5760" w:hanging="360"/>
+      </w:pPr>
+      <w:rPr>
+        <w:rFonts w:ascii="Courier New" w:hAnsi="Courier New" w:cs="Courier New" w:hint="default"/>
+      </w:rPr>
+    </w:lvl>
+    <w:lvl w:ilvl="8" w:tplc="0C090005" w:tentative="1">
+      <w:start w:val="1"/>
+      <w:numFmt w:val="bullet"/>
+      <w:lvlText w:val=""/>
+      <w:lvlJc w:val="left"/>
+      <w:pPr>
+        <w:ind w:left="6480" w:hanging="360"/>
+      </w:pPr>
+      <w:rPr>
+        <w:rFonts w:ascii="Wingdings" w:hAnsi="Wingdings" w:hint="default"/>
+      </w:rPr>
+    </w:lvl>
+  </w:abstractNum>
+  <w:abstractNum w:abstractNumId="2" w15:restartNumberingAfterBreak="0">
+    <w:nsid w:val="70925426"/>
+    <w:multiLevelType w:val="hybridMultilevel"/>
+    <w:tmpl w:val="9FC6DC26"/>
+    <w:lvl w:ilvl="0" w:tplc="76F4F5C8">
+      <w:numFmt w:val="bullet"/>
+      <w:lvlText w:val="-"/>
+      <w:lvlJc w:val="left"/>
+      <w:pPr>
+        <w:ind w:left="1080" w:hanging="360"/>
+      </w:pPr>
+      <w:rPr>
+        <w:rFonts w:ascii="Calibri" w:eastAsiaTheme="minorEastAsia" w:hAnsi="Calibri" w:cs="Calibri" w:hint="default"/>
+      </w:rPr>
+    </w:lvl>
+    <w:lvl w:ilvl="1" w:tplc="0C090003" w:tentative="1">
+      <w:start w:val="1"/>
+      <w:numFmt w:val="bullet"/>
+      <w:lvlText w:val="o"/>
+      <w:lvlJc w:val="left"/>
+      <w:pPr>
+        <w:ind w:left="1800" w:hanging="360"/>
+      </w:pPr>
+      <w:rPr>
+        <w:rFonts w:ascii="Courier New" w:hAnsi="Courier New" w:cs="Courier New" w:hint="default"/>
+      </w:rPr>
+    </w:lvl>
+    <w:lvl w:ilvl="2" w:tplc="0C090005" w:tentative="1">
+      <w:start w:val="1"/>
+      <w:numFmt w:val="bullet"/>
+      <w:lvlText w:val=""/>
+      <w:lvlJc w:val="left"/>
+      <w:pPr>
+        <w:ind w:left="2520" w:hanging="360"/>
+      </w:pPr>
+      <w:rPr>
+        <w:rFonts w:ascii="Wingdings" w:hAnsi="Wingdings" w:hint="default"/>
+      </w:rPr>
+    </w:lvl>
+    <w:lvl w:ilvl="3" w:tplc="0C090001" w:tentative="1">
+      <w:start w:val="1"/>
+      <w:numFmt w:val="bullet"/>
+      <w:lvlText w:val=""/>
+      <w:lvlJc w:val="left"/>
+      <w:pPr>
+        <w:ind w:left="3240" w:hanging="360"/>
+      </w:pPr>
+      <w:rPr>
+        <w:rFonts w:ascii="Symbol" w:hAnsi="Symbol" w:hint="default"/>
+      </w:rPr>
+    </w:lvl>
+    <w:lvl w:ilvl="4" w:tplc="0C090003" w:tentative="1">
+      <w:start w:val="1"/>
+      <w:numFmt w:val="bullet"/>
+      <w:lvlText w:val="o"/>
+      <w:lvlJc w:val="left"/>
+      <w:pPr>
+        <w:ind w:left="3960" w:hanging="360"/>
+      </w:pPr>
+      <w:rPr>
+        <w:rFonts w:ascii="Courier New" w:hAnsi="Courier New" w:cs="Courier New" w:hint="default"/>
+      </w:rPr>
+    </w:lvl>
+    <w:lvl w:ilvl="5" w:tplc="0C090005" w:tentative="1">
+      <w:start w:val="1"/>
+      <w:numFmt w:val="bullet"/>
+      <w:lvlText w:val=""/>
+      <w:lvlJc w:val="left"/>
+      <w:pPr>
+        <w:ind w:left="4680" w:hanging="360"/>
+      </w:pPr>
+      <w:rPr>
+        <w:rFonts w:ascii="Wingdings" w:hAnsi="Wingdings" w:hint="default"/>
+      </w:rPr>
+    </w:lvl>
+    <w:lvl w:ilvl="6" w:tplc="0C090001" w:tentative="1">
+      <w:start w:val="1"/>
+      <w:numFmt w:val="bullet"/>
+      <w:lvlText w:val=""/>
+      <w:lvlJc w:val="left"/>
+      <w:pPr>
+        <w:ind w:left="5400" w:hanging="360"/>
+      </w:pPr>
+      <w:rPr>
+        <w:rFonts w:ascii="Symbol" w:hAnsi="Symbol" w:hint="default"/>
+      </w:rPr>
+    </w:lvl>
+    <w:lvl w:ilvl="7" w:tplc="0C090003" w:tentative="1">
+      <w:start w:val="1"/>
+      <w:numFmt w:val="bullet"/>
+      <w:lvlText w:val="o"/>
+      <w:lvlJc w:val="left"/>
+      <w:pPr>
+        <w:ind w:left="6120" w:hanging="360"/>
+      </w:pPr>
+      <w:rPr>
+        <w:rFonts w:ascii="Courier New" w:hAnsi="Courier New" w:cs="Courier New" w:hint="default"/>
+      </w:rPr>
+    </w:lvl>
+    <w:lvl w:ilvl="8" w:tplc="0C090005" w:tentative="1">
+      <w:start w:val="1"/>
+      <w:numFmt w:val="bullet"/>
+      <w:lvlText w:val=""/>
+      <w:lvlJc w:val="left"/>
+      <w:pPr>
+        <w:ind w:left="6840" w:hanging="360"/>
+      </w:pPr>
+      <w:rPr>
+        <w:rFonts w:ascii="Wingdings" w:hAnsi="Wingdings" w:hint="default"/>
+      </w:rPr>
+    </w:lvl>
+  </w:abstractNum>
+  <w:abstractNum w:abstractNumId="3" w15:restartNumberingAfterBreak="0">
+    <w:nsid w:val="7F8575BF"/>
+    <w:multiLevelType w:val="hybridMultilevel"/>
+    <w:tmpl w:val="873EC3F0"/>
+    <w:lvl w:ilvl="0" w:tplc="24589AA8">
+      <w:start w:val="11"/>
+      <w:numFmt w:val="bullet"/>
+      <w:lvlText w:val="-"/>
+      <w:lvlJc w:val="left"/>
+      <w:pPr>
+        <w:ind w:left="1080" w:hanging="360"/>
+      </w:pPr>
+      <w:rPr>
+        <w:rFonts w:ascii="Calibri" w:eastAsiaTheme="minorEastAsia" w:hAnsi="Calibri" w:cs="Calibri" w:hint="default"/>
+      </w:rPr>
+    </w:lvl>
+    <w:lvl w:ilvl="1" w:tplc="0C090003" w:tentative="1">
+      <w:start w:val="1"/>
+      <w:numFmt w:val="bullet"/>
+      <w:lvlText w:val="o"/>
+      <w:lvlJc w:val="left"/>
+      <w:pPr>
+        <w:ind w:left="1800" w:hanging="360"/>
+      </w:pPr>
+      <w:rPr>
+        <w:rFonts w:ascii="Courier New" w:hAnsi="Courier New" w:cs="Courier New" w:hint="default"/>
+      </w:rPr>
+    </w:lvl>
+    <w:lvl w:ilvl="2" w:tplc="0C090005" w:tentative="1">
+      <w:start w:val="1"/>
+      <w:numFmt w:val="bullet"/>
+      <w:lvlText w:val=""/>
+      <w:lvlJc w:val="left"/>
+      <w:pPr>
+        <w:ind w:left="2520" w:hanging="360"/>
+      </w:pPr>
+      <w:rPr>
+        <w:rFonts w:ascii="Wingdings" w:hAnsi="Wingdings" w:hint="default"/>
+      </w:rPr>
+    </w:lvl>
+    <w:lvl w:ilvl="3" w:tplc="0C090001" w:tentative="1">
+      <w:start w:val="1"/>
+      <w:numFmt w:val="bullet"/>
+      <w:lvlText w:val=""/>
+      <w:lvlJc w:val="left"/>
+      <w:pPr>
+        <w:ind w:left="3240" w:hanging="360"/>
+      </w:pPr>
+      <w:rPr>
+        <w:rFonts w:ascii="Symbol" w:hAnsi="Symbol" w:hint="default"/>
+      </w:rPr>
+    </w:lvl>
+    <w:lvl w:ilvl="4" w:tplc="0C090003" w:tentative="1">
+      <w:start w:val="1"/>
+      <w:numFmt w:val="bullet"/>
+      <w:lvlText w:val="o"/>
+      <w:lvlJc w:val="left"/>
+      <w:pPr>
+        <w:ind w:left="3960" w:hanging="360"/>
+      </w:pPr>
+      <w:rPr>
+        <w:rFonts w:ascii="Courier New" w:hAnsi="Courier New" w:cs="Courier New" w:hint="default"/>
+      </w:rPr>
+    </w:lvl>
+    <w:lvl w:ilvl="5" w:tplc="0C090005" w:tentative="1">
+      <w:start w:val="1"/>
+      <w:numFmt w:val="bullet"/>
+      <w:lvlText w:val=""/>
+      <w:lvlJc w:val="left"/>
+      <w:pPr>
+        <w:ind w:left="4680" w:hanging="360"/>
+      </w:pPr>
+      <w:rPr>
+        <w:rFonts w:ascii="Wingdings" w:hAnsi="Wingdings" w:hint="default"/>
+      </w:rPr>
+    </w:lvl>
+    <w:lvl w:ilvl="6" w:tplc="0C090001" w:tentative="1">
+      <w:start w:val="1"/>
+      <w:numFmt w:val="bullet"/>
+      <w:lvlText w:val=""/>
+      <w:lvlJc w:val="left"/>
+      <w:pPr>
+        <w:ind w:left="5400" w:hanging="360"/>
+      </w:pPr>
+      <w:rPr>
+        <w:rFonts w:ascii="Symbol" w:hAnsi="Symbol" w:hint="default"/>
+      </w:rPr>
+    </w:lvl>
+    <w:lvl w:ilvl="7" w:tplc="0C090003" w:tentative="1">
+      <w:start w:val="1"/>
+      <w:numFmt w:val="bullet"/>
+      <w:lvlText w:val="o"/>
+      <w:lvlJc w:val="left"/>
+      <w:pPr>
+        <w:ind w:left="6120" w:hanging="360"/>
+      </w:pPr>
+      <w:rPr>
+        <w:rFonts w:ascii="Courier New" w:hAnsi="Courier New" w:cs="Courier New" w:hint="default"/>
+      </w:rPr>
+    </w:lvl>
+    <w:lvl w:ilvl="8" w:tplc="0C090005" w:tentative="1">
+      <w:start w:val="1"/>
+      <w:numFmt w:val="bullet"/>
+      <w:lvlText w:val=""/>
+      <w:lvlJc w:val="left"/>
+      <w:pPr>
+        <w:ind w:left="6840" w:hanging="360"/>
+      </w:pPr>
+      <w:rPr>
+        <w:rFonts w:ascii="Wingdings" w:hAnsi="Wingdings" w:hint="default"/>
+      </w:rPr>
+    </w:lvl>
+  </w:abstractNum>
   <w:num w:numId="1">
     <w:abstractNumId w:val="0"/>
+  </w:num>
+  <w:num w:numId="2">
+    <w:abstractNumId w:val="2"/>
+  </w:num>
+  <w:num w:numId="3">
+    <w:abstractNumId w:val="3"/>
+  </w:num>
+  <w:num w:numId="4">
+    <w:abstractNumId w:val="1"/>
   </w:num>
 </w:numbering>
 </file>
@@ -790,6 +1333,50 @@
       <w:shd w:val="clear" w:color="auto" w:fill="E1DFDD"/>
     </w:rPr>
   </w:style>
+  <w:style w:type="paragraph" w:styleId="Header">
+    <w:name w:val="header"/>
+    <w:basedOn w:val="Normal"/>
+    <w:link w:val="HeaderChar"/>
+    <w:uiPriority w:val="99"/>
+    <w:unhideWhenUsed/>
+    <w:rsid w:val="00AA779A"/>
+    <w:pPr>
+      <w:tabs>
+        <w:tab w:val="center" w:pos="4513"/>
+        <w:tab w:val="right" w:pos="9026"/>
+      </w:tabs>
+      <w:spacing w:after="0" w:line="240" w:lineRule="auto"/>
+    </w:pPr>
+  </w:style>
+  <w:style w:type="character" w:customStyle="1" w:styleId="HeaderChar">
+    <w:name w:val="Header Char"/>
+    <w:basedOn w:val="DefaultParagraphFont"/>
+    <w:link w:val="Header"/>
+    <w:uiPriority w:val="99"/>
+    <w:rsid w:val="00AA779A"/>
+  </w:style>
+  <w:style w:type="paragraph" w:styleId="Footer">
+    <w:name w:val="footer"/>
+    <w:basedOn w:val="Normal"/>
+    <w:link w:val="FooterChar"/>
+    <w:uiPriority w:val="99"/>
+    <w:unhideWhenUsed/>
+    <w:rsid w:val="00AA779A"/>
+    <w:pPr>
+      <w:tabs>
+        <w:tab w:val="center" w:pos="4513"/>
+        <w:tab w:val="right" w:pos="9026"/>
+      </w:tabs>
+      <w:spacing w:after="0" w:line="240" w:lineRule="auto"/>
+    </w:pPr>
+  </w:style>
+  <w:style w:type="character" w:customStyle="1" w:styleId="FooterChar">
+    <w:name w:val="Footer Char"/>
+    <w:basedOn w:val="DefaultParagraphFont"/>
+    <w:link w:val="Footer"/>
+    <w:uiPriority w:val="99"/>
+    <w:rsid w:val="00AA779A"/>
+  </w:style>
 </w:styles>
 </file>
 

</xml_diff>

<commit_message>
Task 15 SDL2 setup
</commit_message>
<xml_diff>
--- a/15 - Lab - SDL2 Concepts/Task 15.docx
+++ b/15 - Lab - SDL2 Concepts/Task 15.docx
@@ -165,15 +165,7 @@
         </w:numPr>
       </w:pPr>
       <w:r>
-        <w:t xml:space="preserve">Where (URL) can you search the SDL API by name for </w:t>
-      </w:r>
-      <w:proofErr w:type="gramStart"/>
-      <w:r>
-        <w:t>particular function</w:t>
-      </w:r>
-      <w:proofErr w:type="gramEnd"/>
-      <w:r>
-        <w:t xml:space="preserve"> or type details?</w:t>
+        <w:t>Where (URL) can you search the SDL API by name for particular function or type details?</w:t>
       </w:r>
     </w:p>
     <w:p>
@@ -273,15 +265,7 @@
     <w:p/>
     <w:p>
       <w:r>
-        <w:t xml:space="preserve">A framework is made up of code that the developer doesn’t directly use themselves. </w:t>
-      </w:r>
-      <w:proofErr w:type="gramStart"/>
-      <w:r>
-        <w:t>Instead</w:t>
-      </w:r>
-      <w:proofErr w:type="gramEnd"/>
-      <w:r>
-        <w:t xml:space="preserve"> the code the developer writes is written within or called by the framework.</w:t>
+        <w:t>A framework is made up of code that the developer doesn’t directly use themselves. Instead the code the developer writes is written within or called by the framework.</w:t>
       </w:r>
     </w:p>
     <w:p/>
@@ -290,15 +274,7 @@
         <w:t>An example of the two would be how using SDL we would have to write our own render and update functions</w:t>
       </w:r>
       <w:r>
-        <w:t xml:space="preserve"> and make them update/render different gameplay states etc. but if we were to use say the Unity </w:t>
-      </w:r>
-      <w:proofErr w:type="gramStart"/>
-      <w:r>
-        <w:t>engine</w:t>
-      </w:r>
-      <w:proofErr w:type="gramEnd"/>
-      <w:r>
-        <w:t xml:space="preserve"> we just write our code in update functions attached to objects in a scene, all of which are provided to us by the Unity engine and must work within.</w:t>
+        <w:t xml:space="preserve"> and make them update/render different gameplay states etc. but if we were to use say the Unity engine we just write our code in update functions attached to objects in a scene, all of which are provided to us by the Unity engine and must work within.</w:t>
       </w:r>
     </w:p>
     <w:p/>
@@ -311,15 +287,7 @@
         </w:numPr>
       </w:pPr>
       <w:r>
-        <w:t xml:space="preserve">For your </w:t>
-      </w:r>
-      <w:proofErr w:type="gramStart"/>
-      <w:r>
-        <w:t>particular IDE</w:t>
-      </w:r>
-      <w:proofErr w:type="gramEnd"/>
-      <w:r>
-        <w:t xml:space="preserve"> and setup, what settings are needed to make your project work with SDL2?</w:t>
+        <w:t>For your particular IDE and setup, what settings are needed to make your project work with SDL2?</w:t>
       </w:r>
     </w:p>
     <w:p>
@@ -343,15 +311,7 @@
         </w:numPr>
       </w:pPr>
       <w:r>
-        <w:t xml:space="preserve">Even if you use a pre-setup SDL2 project, inspect the settings/properties and note where the library and reference details are set </w:t>
-      </w:r>
-      <w:proofErr w:type="gramStart"/>
-      <w:r>
-        <w:t>and also</w:t>
-      </w:r>
-      <w:proofErr w:type="gramEnd"/>
-      <w:r>
-        <w:t xml:space="preserve"> check for relevant compiler/linker options</w:t>
+        <w:t>Even if you use a pre-setup SDL2 project, inspect the settings/properties and note where the library and reference details are set and also check for relevant compiler/linker options</w:t>
       </w:r>
       <w:r>
         <w:t>.</w:t>
@@ -369,6 +329,21 @@
         <w:t>What tutorials/internet resources did you find most useful when creating your demo program?</w:t>
       </w:r>
     </w:p>
+    <w:p/>
+    <w:p>
+      <w:r>
+        <w:t xml:space="preserve">Great tutorial on how to set up SDL2 in a VS project: </w:t>
+      </w:r>
+      <w:hyperlink r:id="rId10" w:history="1">
+        <w:r>
+          <w:rPr>
+            <w:rStyle w:val="Hyperlink"/>
+          </w:rPr>
+          <w:t>https://lazyfoo.net/tutorials/SDL/01_hello_SDL/windows/msvc2019/index.php</w:t>
+        </w:r>
+      </w:hyperlink>
+    </w:p>
+    <w:p/>
     <w:sectPr>
       <w:pgSz w:w="11906" w:h="16838"/>
       <w:pgMar w:top="1440" w:right="1440" w:bottom="1440" w:left="1440" w:header="708" w:footer="708" w:gutter="0"/>

</xml_diff>

<commit_message>
Task 15 Finished report
</commit_message>
<xml_diff>
--- a/15 - Lab - SDL2 Concepts/Task 15.docx
+++ b/15 - Lab - SDL2 Concepts/Task 15.docx
@@ -3,10 +3,55 @@
 <w:document xmlns:wpc="http://schemas.microsoft.com/office/word/2010/wordprocessingCanvas" xmlns:cx="http://schemas.microsoft.com/office/drawing/2014/chartex" xmlns:cx1="http://schemas.microsoft.com/office/drawing/2015/9/8/chartex" xmlns:cx2="http://schemas.microsoft.com/office/drawing/2015/10/21/chartex" xmlns:cx3="http://schemas.microsoft.com/office/drawing/2016/5/9/chartex" xmlns:cx4="http://schemas.microsoft.com/office/drawing/2016/5/10/chartex" xmlns:cx5="http://schemas.microsoft.com/office/drawing/2016/5/11/chartex" xmlns:cx6="http://schemas.microsoft.com/office/drawing/2016/5/12/chartex" xmlns:cx7="http://schemas.microsoft.com/office/drawing/2016/5/13/chartex" xmlns:cx8="http://schemas.microsoft.com/office/drawing/2016/5/14/chartex" xmlns:mc="http://schemas.openxmlformats.org/markup-compatibility/2006" xmlns:aink="http://schemas.microsoft.com/office/drawing/2016/ink" xmlns:am3d="http://schemas.microsoft.com/office/drawing/2017/model3d" xmlns:o="urn:schemas-microsoft-com:office:office" xmlns:r="http://schemas.openxmlformats.org/officeDocument/2006/relationships" xmlns:m="http://schemas.openxmlformats.org/officeDocument/2006/math" xmlns:v="urn:schemas-microsoft-com:vml" xmlns:wp14="http://schemas.microsoft.com/office/word/2010/wordprocessingDrawing" xmlns:wp="http://schemas.openxmlformats.org/drawingml/2006/wordprocessingDrawing" xmlns:w10="urn:schemas-microsoft-com:office:word" xmlns:w="http://schemas.openxmlformats.org/wordprocessingml/2006/main" xmlns:w14="http://schemas.microsoft.com/office/word/2010/wordml" xmlns:w15="http://schemas.microsoft.com/office/word/2012/wordml" xmlns:w16cex="http://schemas.microsoft.com/office/word/2018/wordml/cex" xmlns:w16cid="http://schemas.microsoft.com/office/word/2016/wordml/cid" xmlns:w16="http://schemas.microsoft.com/office/word/2018/wordml" xmlns:w16sdtdh="http://schemas.microsoft.com/office/word/2020/wordml/sdtdatahash" xmlns:w16se="http://schemas.microsoft.com/office/word/2015/wordml/symex" xmlns:wpg="http://schemas.microsoft.com/office/word/2010/wordprocessingGroup" xmlns:wpi="http://schemas.microsoft.com/office/word/2010/wordprocessingInk" xmlns:wne="http://schemas.microsoft.com/office/word/2006/wordml" xmlns:wps="http://schemas.microsoft.com/office/word/2010/wordprocessingShape" mc:Ignorable="w14 w15 w16se w16cid w16 w16cex w16sdtdh wp14">
   <w:body>
     <w:p>
-      <w:r>
+      <w:pPr>
+        <w:rPr>
+          <w:b/>
+          <w:bCs/>
+          <w:sz w:val="52"/>
+          <w:szCs w:val="52"/>
+          <w:u w:val="single"/>
+        </w:rPr>
+      </w:pPr>
+      <w:r>
+        <w:rPr>
+          <w:b/>
+          <w:bCs/>
+          <w:sz w:val="52"/>
+          <w:szCs w:val="52"/>
+          <w:u w:val="single"/>
+        </w:rPr>
+        <w:t xml:space="preserve">COS30031 - </w:t>
+      </w:r>
+      <w:r>
+        <w:rPr>
+          <w:b/>
+          <w:bCs/>
+          <w:sz w:val="52"/>
+          <w:szCs w:val="52"/>
+          <w:u w:val="single"/>
+        </w:rPr>
         <w:t>Task 15</w:t>
       </w:r>
     </w:p>
+    <w:p>
+      <w:pPr>
+        <w:rPr>
+          <w:b/>
+          <w:bCs/>
+          <w:sz w:val="24"/>
+          <w:szCs w:val="24"/>
+        </w:rPr>
+      </w:pPr>
+      <w:r>
+        <w:rPr>
+          <w:b/>
+          <w:bCs/>
+          <w:sz w:val="24"/>
+          <w:szCs w:val="24"/>
+        </w:rPr>
+        <w:t>102564760 – Ryan Chessum</w:t>
+      </w:r>
+    </w:p>
     <w:p/>
     <w:p>
       <w:pPr>
@@ -15,8 +60,16 @@
           <w:ilvl w:val="0"/>
           <w:numId w:val="1"/>
         </w:numPr>
-      </w:pPr>
-      <w:r>
+        <w:rPr>
+          <w:b/>
+          <w:bCs/>
+        </w:rPr>
+      </w:pPr>
+      <w:r>
+        <w:rPr>
+          <w:b/>
+          <w:bCs/>
+        </w:rPr>
         <w:t>What is the URL for the SDL2 Website?</w:t>
       </w:r>
     </w:p>
@@ -41,8 +94,16 @@
           <w:ilvl w:val="0"/>
           <w:numId w:val="1"/>
         </w:numPr>
-      </w:pPr>
-      <w:r>
+        <w:rPr>
+          <w:b/>
+          <w:bCs/>
+        </w:rPr>
+      </w:pPr>
+      <w:r>
+        <w:rPr>
+          <w:b/>
+          <w:bCs/>
+        </w:rPr>
         <w:t>What does “SDL” stand for?</w:t>
       </w:r>
     </w:p>
@@ -67,8 +128,16 @@
           <w:ilvl w:val="0"/>
           <w:numId w:val="1"/>
         </w:numPr>
-      </w:pPr>
-      <w:r>
+        <w:rPr>
+          <w:b/>
+          <w:bCs/>
+        </w:rPr>
+      </w:pPr>
+      <w:r>
+        <w:rPr>
+          <w:b/>
+          <w:bCs/>
+        </w:rPr>
         <w:t>What license is SLD2 released under?</w:t>
       </w:r>
     </w:p>
@@ -104,14 +173,30 @@
           <w:ilvl w:val="0"/>
           <w:numId w:val="1"/>
         </w:numPr>
-      </w:pPr>
-      <w:r>
+        <w:rPr>
+          <w:b/>
+          <w:bCs/>
+        </w:rPr>
+      </w:pPr>
+      <w:r>
+        <w:rPr>
+          <w:b/>
+          <w:bCs/>
+        </w:rPr>
         <w:t>What platforms does SDL2 support?</w:t>
       </w:r>
     </w:p>
     <w:p>
       <w:r>
-        <w:t>Windows, Mac OS X, Linux, iOS and Android.</w:t>
+        <w:t xml:space="preserve">Windows, Mac OS X, Linux, </w:t>
+      </w:r>
+      <w:proofErr w:type="gramStart"/>
+      <w:r>
+        <w:t>iOS</w:t>
+      </w:r>
+      <w:proofErr w:type="gramEnd"/>
+      <w:r>
+        <w:t xml:space="preserve"> and Android.</w:t>
       </w:r>
     </w:p>
     <w:p/>
@@ -122,20 +207,44 @@
           <w:ilvl w:val="0"/>
           <w:numId w:val="1"/>
         </w:numPr>
-      </w:pPr>
-      <w:r>
+        <w:rPr>
+          <w:b/>
+          <w:bCs/>
+        </w:rPr>
+      </w:pPr>
+      <w:r>
+        <w:rPr>
+          <w:b/>
+          <w:bCs/>
+        </w:rPr>
         <w:t xml:space="preserve">What language and standard </w:t>
       </w:r>
       <w:r>
+        <w:rPr>
+          <w:b/>
+          <w:bCs/>
+        </w:rPr>
         <w:t>(</w:t>
       </w:r>
       <w:r>
+        <w:rPr>
+          <w:b/>
+          <w:bCs/>
+        </w:rPr>
         <w:t>version</w:t>
       </w:r>
       <w:r>
+        <w:rPr>
+          <w:b/>
+          <w:bCs/>
+        </w:rPr>
         <w:t>)</w:t>
       </w:r>
       <w:r>
+        <w:rPr>
+          <w:b/>
+          <w:bCs/>
+        </w:rPr>
         <w:t xml:space="preserve"> is SDL2 written in?</w:t>
       </w:r>
     </w:p>
@@ -163,9 +272,33 @@
           <w:ilvl w:val="0"/>
           <w:numId w:val="1"/>
         </w:numPr>
-      </w:pPr>
-      <w:r>
-        <w:t>Where (URL) can you search the SDL API by name for particular function or type details?</w:t>
+        <w:rPr>
+          <w:b/>
+          <w:bCs/>
+        </w:rPr>
+      </w:pPr>
+      <w:r>
+        <w:rPr>
+          <w:b/>
+          <w:bCs/>
+        </w:rPr>
+        <w:t xml:space="preserve">Where (URL) can you search the SDL API by name for </w:t>
+      </w:r>
+      <w:proofErr w:type="gramStart"/>
+      <w:r>
+        <w:rPr>
+          <w:b/>
+          <w:bCs/>
+        </w:rPr>
+        <w:t>particular function</w:t>
+      </w:r>
+      <w:proofErr w:type="gramEnd"/>
+      <w:r>
+        <w:rPr>
+          <w:b/>
+          <w:bCs/>
+        </w:rPr>
+        <w:t xml:space="preserve"> or type details?</w:t>
       </w:r>
     </w:p>
     <w:p>
@@ -186,8 +319,16 @@
           <w:ilvl w:val="0"/>
           <w:numId w:val="1"/>
         </w:numPr>
-      </w:pPr>
-      <w:r>
+        <w:rPr>
+          <w:b/>
+          <w:bCs/>
+        </w:rPr>
+      </w:pPr>
+      <w:r>
+        <w:rPr>
+          <w:b/>
+          <w:bCs/>
+        </w:rPr>
         <w:t>SDL can be downloaded as “Source Code”, “Runtime Binaries” or “Development Libraries”. What is the difference?</w:t>
       </w:r>
     </w:p>
@@ -219,6 +360,7 @@
       </w:r>
     </w:p>
     <w:p/>
+    <w:p/>
     <w:p>
       <w:pPr>
         <w:pStyle w:val="ListParagraph"/>
@@ -226,8 +368,17 @@
           <w:ilvl w:val="0"/>
           <w:numId w:val="1"/>
         </w:numPr>
-      </w:pPr>
-      <w:r>
+        <w:rPr>
+          <w:b/>
+          <w:bCs/>
+        </w:rPr>
+      </w:pPr>
+      <w:r>
+        <w:rPr>
+          <w:b/>
+          <w:bCs/>
+        </w:rPr>
+        <w:lastRenderedPageBreak/>
         <w:t>For the different download options, which one do you personally want to use with your IDE setup?</w:t>
       </w:r>
     </w:p>
@@ -248,89 +399,434 @@
           <w:ilvl w:val="0"/>
           <w:numId w:val="1"/>
         </w:numPr>
+        <w:rPr>
+          <w:b/>
+          <w:bCs/>
+        </w:rPr>
+      </w:pPr>
+      <w:r>
+        <w:rPr>
+          <w:b/>
+          <w:bCs/>
+        </w:rPr>
+        <w:t>In simple terms, what are some of the differences between a multimedia library like SDL and a “game framework”? Think about what SDL is trying to provide compared to what a game framework tries to provide.</w:t>
+      </w:r>
+    </w:p>
+    <w:p>
+      <w:r>
+        <w:t>A multimedia library contains functions/classes and other features that a programmer can make use of to build a piece of software or a game.</w:t>
+      </w:r>
+      <w:r>
+        <w:t xml:space="preserve"> </w:t>
+      </w:r>
+    </w:p>
+    <w:p/>
+    <w:p>
+      <w:r>
+        <w:t xml:space="preserve">A framework is made up of code that the developer doesn’t directly use themselves. </w:t>
+      </w:r>
+      <w:proofErr w:type="gramStart"/>
+      <w:r>
+        <w:t>Instead</w:t>
+      </w:r>
+      <w:proofErr w:type="gramEnd"/>
+      <w:r>
+        <w:t xml:space="preserve"> the code the developer writes is written within or called by the framework.</w:t>
+      </w:r>
+    </w:p>
+    <w:p/>
+    <w:p>
+      <w:r>
+        <w:t>An example of the two would be how using SDL we would have to write our own render and update functions</w:t>
+      </w:r>
+      <w:r>
+        <w:t xml:space="preserve"> and make them update/render different gameplay states etc. but if we were to use say the Unity </w:t>
+      </w:r>
+      <w:proofErr w:type="gramStart"/>
+      <w:r>
+        <w:t>engine</w:t>
+      </w:r>
+      <w:proofErr w:type="gramEnd"/>
+      <w:r>
+        <w:t xml:space="preserve"> we just write our code in update functions attached to objects in a scene, all of which are provided to us by the Unity engine and must work within.</w:t>
+      </w:r>
+    </w:p>
+    <w:p/>
+    <w:p>
+      <w:pPr>
+        <w:pStyle w:val="ListParagraph"/>
+        <w:numPr>
+          <w:ilvl w:val="0"/>
+          <w:numId w:val="1"/>
+        </w:numPr>
+        <w:rPr>
+          <w:b/>
+          <w:bCs/>
+        </w:rPr>
+      </w:pPr>
+      <w:r>
+        <w:rPr>
+          <w:b/>
+          <w:bCs/>
+        </w:rPr>
+        <w:t xml:space="preserve">For your </w:t>
+      </w:r>
+      <w:proofErr w:type="gramStart"/>
+      <w:r>
+        <w:rPr>
+          <w:b/>
+          <w:bCs/>
+        </w:rPr>
+        <w:t>particular IDE</w:t>
+      </w:r>
+      <w:proofErr w:type="gramEnd"/>
+      <w:r>
+        <w:rPr>
+          <w:b/>
+          <w:bCs/>
+        </w:rPr>
+        <w:t xml:space="preserve"> and setup, what settings are needed to make your project work with SDL2?</w:t>
+      </w:r>
+    </w:p>
+    <w:p>
+      <w:pPr>
+        <w:pStyle w:val="ListParagraph"/>
+        <w:numPr>
+          <w:ilvl w:val="0"/>
+          <w:numId w:val="2"/>
+        </w:numPr>
+        <w:rPr>
+          <w:b/>
+          <w:bCs/>
+        </w:rPr>
+      </w:pPr>
+      <w:r>
+        <w:rPr>
+          <w:b/>
+          <w:bCs/>
+        </w:rPr>
+        <w:t>There will need to be libraries/references set. Make a clear note of what and how.</w:t>
+      </w:r>
+    </w:p>
+    <w:p>
+      <w:pPr>
+        <w:pStyle w:val="ListParagraph"/>
+        <w:numPr>
+          <w:ilvl w:val="0"/>
+          <w:numId w:val="2"/>
+        </w:numPr>
+        <w:rPr>
+          <w:b/>
+          <w:bCs/>
+        </w:rPr>
+      </w:pPr>
+      <w:r>
+        <w:rPr>
+          <w:b/>
+          <w:bCs/>
+        </w:rPr>
+        <w:t xml:space="preserve">Even if you use a pre-setup SDL2 project, inspect the settings/properties and note where the library and reference details are set </w:t>
+      </w:r>
+      <w:proofErr w:type="gramStart"/>
+      <w:r>
+        <w:rPr>
+          <w:b/>
+          <w:bCs/>
+        </w:rPr>
+        <w:t>and also</w:t>
+      </w:r>
+      <w:proofErr w:type="gramEnd"/>
+      <w:r>
+        <w:rPr>
+          <w:b/>
+          <w:bCs/>
+        </w:rPr>
+        <w:t xml:space="preserve"> check for relevant compiler/linker options</w:t>
+      </w:r>
+      <w:r>
+        <w:rPr>
+          <w:b/>
+          <w:bCs/>
+        </w:rPr>
+        <w:t>.</w:t>
+      </w:r>
+    </w:p>
+    <w:p>
+      <w:r>
+        <w:t>What needs to be configured:</w:t>
+      </w:r>
+    </w:p>
+    <w:p>
+      <w:pPr>
+        <w:pStyle w:val="ListParagraph"/>
+        <w:numPr>
+          <w:ilvl w:val="0"/>
+          <w:numId w:val="2"/>
+        </w:numPr>
+      </w:pPr>
+      <w:r>
+        <w:t>Include directories</w:t>
+      </w:r>
+    </w:p>
+    <w:p>
+      <w:pPr>
+        <w:pStyle w:val="ListParagraph"/>
+        <w:numPr>
+          <w:ilvl w:val="0"/>
+          <w:numId w:val="2"/>
+        </w:numPr>
+      </w:pPr>
+      <w:r>
+        <w:t xml:space="preserve">Dependencies </w:t>
+      </w:r>
+    </w:p>
+    <w:p>
+      <w:pPr>
+        <w:pStyle w:val="ListParagraph"/>
+        <w:numPr>
+          <w:ilvl w:val="0"/>
+          <w:numId w:val="2"/>
+        </w:numPr>
+      </w:pPr>
+      <w:r>
+        <w:t>Library Directories</w:t>
+      </w:r>
+    </w:p>
+    <w:p>
+      <w:pPr>
+        <w:pStyle w:val="ListParagraph"/>
+        <w:numPr>
+          <w:ilvl w:val="0"/>
+          <w:numId w:val="2"/>
+        </w:numPr>
+      </w:pPr>
+      <w:r>
+        <w:t>SDL2 environment variables</w:t>
+      </w:r>
+    </w:p>
+    <w:p>
+      <w:r>
+        <w:t>How to configure:</w:t>
+      </w:r>
+    </w:p>
+    <w:p>
+      <w:pPr>
+        <w:pStyle w:val="ListParagraph"/>
+        <w:numPr>
+          <w:ilvl w:val="0"/>
+          <w:numId w:val="5"/>
+        </w:numPr>
+      </w:pPr>
+      <w:r>
+        <w:t>Download the Development Libraries and store them in a folder where you know you will be able to find them in the future.</w:t>
+      </w:r>
+    </w:p>
+    <w:p>
+      <w:pPr>
+        <w:pStyle w:val="ListParagraph"/>
+        <w:numPr>
+          <w:ilvl w:val="0"/>
+          <w:numId w:val="5"/>
+        </w:numPr>
+      </w:pPr>
+      <w:r>
+        <w:t>Create a new Visual Studio project and go into the project settings.</w:t>
+      </w:r>
+    </w:p>
+    <w:p>
+      <w:pPr>
+        <w:pStyle w:val="ListParagraph"/>
+        <w:numPr>
+          <w:ilvl w:val="0"/>
+          <w:numId w:val="5"/>
+        </w:numPr>
+      </w:pPr>
+      <w:r>
+        <w:t xml:space="preserve">First add the Include Directories. </w:t>
+      </w:r>
+      <w:r>
+        <w:t xml:space="preserve">Go to Configuration properties -&gt; VC++ </w:t>
+      </w:r>
+      <w:r>
+        <w:t>D</w:t>
+      </w:r>
+      <w:r>
+        <w:t>irectories</w:t>
+      </w:r>
+      <w:r>
+        <w:t xml:space="preserve"> -&gt; Edit</w:t>
+      </w:r>
+    </w:p>
+    <w:p>
+      <w:pPr>
+        <w:pStyle w:val="ListParagraph"/>
+        <w:numPr>
+          <w:ilvl w:val="0"/>
+          <w:numId w:val="5"/>
+        </w:numPr>
+      </w:pPr>
+      <w:r>
+        <w:t>Add the directory for the “include” folder stored in</w:t>
+      </w:r>
+      <w:r>
+        <w:t xml:space="preserve"> the development library folder you downloaded before. This will configure the include directories.</w:t>
+      </w:r>
+    </w:p>
+    <w:p>
+      <w:pPr>
+        <w:pStyle w:val="ListParagraph"/>
+        <w:numPr>
+          <w:ilvl w:val="0"/>
+          <w:numId w:val="5"/>
+        </w:numPr>
+      </w:pPr>
+      <w:r>
+        <w:t xml:space="preserve">Next add the dependencies under Linker -&gt; </w:t>
+      </w:r>
+      <w:r>
+        <w:t>Input -&gt; Additional Dependencies - &gt; Edit</w:t>
+      </w:r>
+    </w:p>
+    <w:p>
+      <w:pPr>
+        <w:pStyle w:val="ListParagraph"/>
+        <w:numPr>
+          <w:ilvl w:val="0"/>
+          <w:numId w:val="5"/>
+        </w:numPr>
+      </w:pPr>
+      <w:r>
+        <w:t xml:space="preserve">Add: </w:t>
+      </w:r>
+      <w:r>
+        <w:rPr>
+          <w:highlight w:val="yellow"/>
+        </w:rPr>
+        <w:t xml:space="preserve">SDL2.lib; </w:t>
+      </w:r>
+      <w:proofErr w:type="gramStart"/>
+      <w:r>
+        <w:rPr>
+          <w:highlight w:val="yellow"/>
+        </w:rPr>
+        <w:t>SDL2main.lib;</w:t>
+      </w:r>
+      <w:proofErr w:type="gramEnd"/>
+      <w:r>
+        <w:t xml:space="preserve"> </w:t>
+      </w:r>
+    </w:p>
+    <w:p>
+      <w:pPr>
+        <w:pStyle w:val="ListParagraph"/>
+        <w:numPr>
+          <w:ilvl w:val="0"/>
+          <w:numId w:val="5"/>
+        </w:numPr>
+      </w:pPr>
+      <w:r>
+        <w:t>Next add the library directories. Go to VC++ Directories -&gt; Library Directories -&gt; Edit</w:t>
+      </w:r>
+    </w:p>
+    <w:p>
+      <w:pPr>
+        <w:pStyle w:val="ListParagraph"/>
+        <w:numPr>
+          <w:ilvl w:val="0"/>
+          <w:numId w:val="5"/>
+        </w:numPr>
       </w:pPr>
       <w:r>
         <w:lastRenderedPageBreak/>
-        <w:t>In simple terms, what are some of the differences between a multimedia library like SDL and a “game framework”? Think about what SDL is trying to provide compared to what a game framework tries to provide.</w:t>
-      </w:r>
-    </w:p>
-    <w:p>
-      <w:r>
-        <w:t>A multimedia library contains functions/classes and other features that a programmer can make use of to build a piece of software or a game.</w:t>
-      </w:r>
-      <w:r>
-        <w:t xml:space="preserve"> </w:t>
+        <w:t xml:space="preserve">Add the directory for the library with the architecture you want to use. </w:t>
+      </w:r>
+      <w:proofErr w:type="spellStart"/>
+      <w:r>
+        <w:t>Eg</w:t>
+      </w:r>
+      <w:proofErr w:type="spellEnd"/>
+      <w:r>
+        <w:t xml:space="preserve">: …\SDL2-2.0.16\lib\x64 or </w:t>
+      </w:r>
+      <w:r>
+        <w:t>…\SDL2-2.0.16\lib\x</w:t>
+      </w:r>
+      <w:r>
+        <w:t>86</w:t>
+      </w:r>
+    </w:p>
+    <w:p>
+      <w:pPr>
+        <w:pStyle w:val="ListParagraph"/>
+        <w:numPr>
+          <w:ilvl w:val="0"/>
+          <w:numId w:val="5"/>
+        </w:numPr>
+      </w:pPr>
+      <w:r>
+        <w:t>Make sure you have set your project configuration to match the version you included.</w:t>
+      </w:r>
+    </w:p>
+    <w:p>
+      <w:pPr>
+        <w:pStyle w:val="ListParagraph"/>
+        <w:numPr>
+          <w:ilvl w:val="0"/>
+          <w:numId w:val="5"/>
+        </w:numPr>
+      </w:pPr>
+      <w:r>
+        <w:t>(</w:t>
+      </w:r>
+      <w:proofErr w:type="gramStart"/>
+      <w:r>
+        <w:t>for</w:t>
+      </w:r>
+      <w:proofErr w:type="gramEnd"/>
+      <w:r>
+        <w:t xml:space="preserve"> windows) Add the system environment variables by going to Windows Settings -&gt; Edit the system environment variables -&gt; Environment variables -&gt; New</w:t>
+      </w:r>
+    </w:p>
+    <w:p>
+      <w:pPr>
+        <w:pStyle w:val="ListParagraph"/>
+        <w:numPr>
+          <w:ilvl w:val="0"/>
+          <w:numId w:val="5"/>
+        </w:numPr>
+      </w:pPr>
+      <w:r>
+        <w:t>Add the lib directory that you added to Visual Studio before</w:t>
       </w:r>
     </w:p>
     <w:p/>
     <w:p>
-      <w:r>
-        <w:t>A framework is made up of code that the developer doesn’t directly use themselves. Instead the code the developer writes is written within or called by the framework.</w:t>
+      <w:pPr>
+        <w:pStyle w:val="ListParagraph"/>
+        <w:numPr>
+          <w:ilvl w:val="0"/>
+          <w:numId w:val="1"/>
+        </w:numPr>
+        <w:rPr>
+          <w:b/>
+          <w:bCs/>
+        </w:rPr>
+      </w:pPr>
+      <w:r>
+        <w:rPr>
+          <w:b/>
+          <w:bCs/>
+        </w:rPr>
+        <w:t>What tutorials/internet resources did you find most useful when creating your demo program?</w:t>
       </w:r>
     </w:p>
     <w:p/>
     <w:p>
-      <w:r>
-        <w:t>An example of the two would be how using SDL we would have to write our own render and update functions</w:t>
-      </w:r>
-      <w:r>
-        <w:t xml:space="preserve"> and make them update/render different gameplay states etc. but if we were to use say the Unity engine we just write our code in update functions attached to objects in a scene, all of which are provided to us by the Unity engine and must work within.</w:t>
-      </w:r>
-    </w:p>
-    <w:p/>
-    <w:p>
-      <w:pPr>
-        <w:pStyle w:val="ListParagraph"/>
-        <w:numPr>
-          <w:ilvl w:val="0"/>
-          <w:numId w:val="1"/>
-        </w:numPr>
-      </w:pPr>
-      <w:r>
-        <w:t>For your particular IDE and setup, what settings are needed to make your project work with SDL2?</w:t>
-      </w:r>
-    </w:p>
-    <w:p>
-      <w:pPr>
-        <w:pStyle w:val="ListParagraph"/>
-        <w:numPr>
-          <w:ilvl w:val="0"/>
-          <w:numId w:val="2"/>
-        </w:numPr>
-      </w:pPr>
-      <w:r>
-        <w:t>There will need to be libraries/references set. Make a clear note of what and how.</w:t>
-      </w:r>
-    </w:p>
-    <w:p>
-      <w:pPr>
-        <w:pStyle w:val="ListParagraph"/>
-        <w:numPr>
-          <w:ilvl w:val="0"/>
-          <w:numId w:val="2"/>
-        </w:numPr>
-      </w:pPr>
-      <w:r>
-        <w:t>Even if you use a pre-setup SDL2 project, inspect the settings/properties and note where the library and reference details are set and also check for relevant compiler/linker options</w:t>
-      </w:r>
-      <w:r>
-        <w:t>.</w:t>
-      </w:r>
-    </w:p>
-    <w:p>
-      <w:pPr>
-        <w:pStyle w:val="ListParagraph"/>
-        <w:numPr>
-          <w:ilvl w:val="0"/>
-          <w:numId w:val="1"/>
-        </w:numPr>
-      </w:pPr>
-      <w:r>
-        <w:t>What tutorials/internet resources did you find most useful when creating your demo program?</w:t>
-      </w:r>
-    </w:p>
-    <w:p/>
-    <w:p>
+      <w:pPr>
+        <w:rPr>
+          <w:rStyle w:val="Hyperlink"/>
+        </w:rPr>
+      </w:pPr>
       <w:r>
         <w:t xml:space="preserve">Great tutorial on how to set up SDL2 in a VS project: </w:t>
       </w:r>
@@ -342,6 +838,22 @@
           <w:t>https://lazyfoo.net/tutorials/SDL/01_hello_SDL/windows/msvc2019/index.php</w:t>
         </w:r>
       </w:hyperlink>
+    </w:p>
+    <w:p>
+      <w:r>
+        <w:t xml:space="preserve">Good tutorial on the event manager and key inputs: </w:t>
+      </w:r>
+      <w:hyperlink r:id="rId11" w:history="1">
+        <w:r>
+          <w:rPr>
+            <w:rStyle w:val="Hyperlink"/>
+          </w:rPr>
+          <w:t>https://lazyfoo.net/tutorials/SDL/04_key_presses/index.php</w:t>
+        </w:r>
+      </w:hyperlink>
+      <w:r>
+        <w:t xml:space="preserve"> </w:t>
+      </w:r>
     </w:p>
     <w:p/>
     <w:sectPr>
@@ -496,6 +1008,95 @@
     </w:lvl>
   </w:abstractNum>
   <w:abstractNum w:abstractNumId="1" w15:restartNumberingAfterBreak="0">
+    <w:nsid w:val="11C607FE"/>
+    <w:multiLevelType w:val="hybridMultilevel"/>
+    <w:tmpl w:val="52BA3658"/>
+    <w:lvl w:ilvl="0" w:tplc="0C09000F">
+      <w:start w:val="1"/>
+      <w:numFmt w:val="decimal"/>
+      <w:lvlText w:val="%1."/>
+      <w:lvlJc w:val="left"/>
+      <w:pPr>
+        <w:ind w:left="1080" w:hanging="360"/>
+      </w:pPr>
+      <w:rPr>
+        <w:rFonts w:hint="default"/>
+      </w:rPr>
+    </w:lvl>
+    <w:lvl w:ilvl="1" w:tplc="0C090019" w:tentative="1">
+      <w:start w:val="1"/>
+      <w:numFmt w:val="lowerLetter"/>
+      <w:lvlText w:val="%2."/>
+      <w:lvlJc w:val="left"/>
+      <w:pPr>
+        <w:ind w:left="1800" w:hanging="360"/>
+      </w:pPr>
+    </w:lvl>
+    <w:lvl w:ilvl="2" w:tplc="0C09001B" w:tentative="1">
+      <w:start w:val="1"/>
+      <w:numFmt w:val="lowerRoman"/>
+      <w:lvlText w:val="%3."/>
+      <w:lvlJc w:val="right"/>
+      <w:pPr>
+        <w:ind w:left="2520" w:hanging="180"/>
+      </w:pPr>
+    </w:lvl>
+    <w:lvl w:ilvl="3" w:tplc="0C09000F" w:tentative="1">
+      <w:start w:val="1"/>
+      <w:numFmt w:val="decimal"/>
+      <w:lvlText w:val="%4."/>
+      <w:lvlJc w:val="left"/>
+      <w:pPr>
+        <w:ind w:left="3240" w:hanging="360"/>
+      </w:pPr>
+    </w:lvl>
+    <w:lvl w:ilvl="4" w:tplc="0C090019" w:tentative="1">
+      <w:start w:val="1"/>
+      <w:numFmt w:val="lowerLetter"/>
+      <w:lvlText w:val="%5."/>
+      <w:lvlJc w:val="left"/>
+      <w:pPr>
+        <w:ind w:left="3960" w:hanging="360"/>
+      </w:pPr>
+    </w:lvl>
+    <w:lvl w:ilvl="5" w:tplc="0C09001B" w:tentative="1">
+      <w:start w:val="1"/>
+      <w:numFmt w:val="lowerRoman"/>
+      <w:lvlText w:val="%6."/>
+      <w:lvlJc w:val="right"/>
+      <w:pPr>
+        <w:ind w:left="4680" w:hanging="180"/>
+      </w:pPr>
+    </w:lvl>
+    <w:lvl w:ilvl="6" w:tplc="0C09000F" w:tentative="1">
+      <w:start w:val="1"/>
+      <w:numFmt w:val="decimal"/>
+      <w:lvlText w:val="%7."/>
+      <w:lvlJc w:val="left"/>
+      <w:pPr>
+        <w:ind w:left="5400" w:hanging="360"/>
+      </w:pPr>
+    </w:lvl>
+    <w:lvl w:ilvl="7" w:tplc="0C090019" w:tentative="1">
+      <w:start w:val="1"/>
+      <w:numFmt w:val="lowerLetter"/>
+      <w:lvlText w:val="%8."/>
+      <w:lvlJc w:val="left"/>
+      <w:pPr>
+        <w:ind w:left="6120" w:hanging="360"/>
+      </w:pPr>
+    </w:lvl>
+    <w:lvl w:ilvl="8" w:tplc="0C09001B" w:tentative="1">
+      <w:start w:val="1"/>
+      <w:numFmt w:val="lowerRoman"/>
+      <w:lvlText w:val="%9."/>
+      <w:lvlJc w:val="right"/>
+      <w:pPr>
+        <w:ind w:left="6840" w:hanging="180"/>
+      </w:pPr>
+    </w:lvl>
+  </w:abstractNum>
+  <w:abstractNum w:abstractNumId="2" w15:restartNumberingAfterBreak="0">
     <w:nsid w:val="54B15260"/>
     <w:multiLevelType w:val="hybridMultilevel"/>
     <w:tmpl w:val="9D229D70"/>
@@ -608,7 +1209,7 @@
       </w:rPr>
     </w:lvl>
   </w:abstractNum>
-  <w:abstractNum w:abstractNumId="2" w15:restartNumberingAfterBreak="0">
+  <w:abstractNum w:abstractNumId="3" w15:restartNumberingAfterBreak="0">
     <w:nsid w:val="70925426"/>
     <w:multiLevelType w:val="hybridMultilevel"/>
     <w:tmpl w:val="9FC6DC26"/>
@@ -720,7 +1321,7 @@
       </w:rPr>
     </w:lvl>
   </w:abstractNum>
-  <w:abstractNum w:abstractNumId="3" w15:restartNumberingAfterBreak="0">
+  <w:abstractNum w:abstractNumId="4" w15:restartNumberingAfterBreak="0">
     <w:nsid w:val="7F8575BF"/>
     <w:multiLevelType w:val="hybridMultilevel"/>
     <w:tmpl w:val="873EC3F0"/>
@@ -837,12 +1438,15 @@
     <w:abstractNumId w:val="0"/>
   </w:num>
   <w:num w:numId="2">
+    <w:abstractNumId w:val="3"/>
+  </w:num>
+  <w:num w:numId="3">
+    <w:abstractNumId w:val="4"/>
+  </w:num>
+  <w:num w:numId="4">
     <w:abstractNumId w:val="2"/>
   </w:num>
-  <w:num w:numId="3">
-    <w:abstractNumId w:val="3"/>
-  </w:num>
-  <w:num w:numId="4">
+  <w:num w:numId="5">
     <w:abstractNumId w:val="1"/>
   </w:num>
 </w:numbering>

</xml_diff>